<commit_message>
new change for testplan
</commit_message>
<xml_diff>
--- a/GB/TestPlan_GB.docx
+++ b/GB/TestPlan_GB.docx
@@ -43,49 +43,7 @@
           <w:sz w:val="20"/>
           <w:szCs w:val="20"/>
         </w:rPr>
-        <w:t xml:space="preserve">This document describes the plan for testing the </w:t>
-      </w:r>
-      <w:r>
-        <w:rPr>
-          <w:i/>
-          <w:sz w:val="20"/>
-          <w:szCs w:val="20"/>
-        </w:rPr>
-        <w:t xml:space="preserve">Travel Insurance feature </w:t>
-      </w:r>
-      <w:r>
-        <w:rPr>
-          <w:i/>
-          <w:sz w:val="20"/>
-          <w:szCs w:val="20"/>
-        </w:rPr>
-        <w:t xml:space="preserve">of the </w:t>
-      </w:r>
-      <w:proofErr w:type="spellStart"/>
-      <w:r>
-        <w:rPr>
-          <w:i/>
-          <w:sz w:val="20"/>
-          <w:szCs w:val="20"/>
-        </w:rPr>
-        <w:t>GoBear</w:t>
-      </w:r>
-      <w:proofErr w:type="spellEnd"/>
-      <w:r>
-        <w:rPr>
-          <w:i/>
-          <w:sz w:val="20"/>
-          <w:szCs w:val="20"/>
-        </w:rPr>
-        <w:t xml:space="preserve"> System. This Test Plan document sup</w:t>
-      </w:r>
-      <w:r>
-        <w:rPr>
-          <w:i/>
-          <w:sz w:val="20"/>
-          <w:szCs w:val="20"/>
-        </w:rPr>
-        <w:t>ports the following objectives:</w:t>
+        <w:t>This document describes the plan for testing the Travel Insurance feature of the GoBear System. This Test Plan document supports the following objectives:</w:t>
       </w:r>
     </w:p>
     <w:p>
@@ -391,65 +349,58 @@
           </w:tcPr>
           <w:p>
             <w:pPr>
-              <w:pStyle w:val="Default"/>
-              <w:rPr>
-                <w:rFonts w:asciiTheme="minorHAnsi" w:hAnsiTheme="minorHAnsi" w:cstheme="minorBidi"/>
-                <w:i/>
-                <w:color w:val="auto"/>
+              <w:spacing w:after="160" w:line="259" w:lineRule="auto"/>
+              <w:rPr>
+                <w:i/>
                 <w:sz w:val="20"/>
                 <w:szCs w:val="20"/>
               </w:rPr>
             </w:pPr>
             <w:r>
               <w:rPr>
-                <w:rFonts w:asciiTheme="minorHAnsi" w:hAnsiTheme="minorHAnsi" w:cstheme="minorBidi"/>
-                <w:i/>
-                <w:color w:val="auto"/>
-                <w:sz w:val="20"/>
-                <w:szCs w:val="20"/>
-              </w:rPr>
-              <w:t xml:space="preserve">Verify </w:t>
+                <w:i/>
+                <w:sz w:val="20"/>
+                <w:szCs w:val="20"/>
+              </w:rPr>
+              <w:t>M</w:t>
             </w:r>
             <w:r>
               <w:rPr>
-                <w:rFonts w:asciiTheme="minorHAnsi" w:hAnsiTheme="minorHAnsi" w:cstheme="minorBidi"/>
-                <w:i/>
-                <w:color w:val="auto"/>
-                <w:sz w:val="20"/>
-                <w:szCs w:val="20"/>
-              </w:rPr>
-              <w:t>search</w:t>
+                <w:i/>
+                <w:sz w:val="20"/>
+                <w:szCs w:val="20"/>
+              </w:rPr>
+              <w:t>ainly focus on searching</w:t>
             </w:r>
             <w:r>
               <w:rPr>
-                <w:rFonts w:asciiTheme="minorHAnsi" w:hAnsiTheme="minorHAnsi" w:cstheme="minorBidi"/>
-                <w:i/>
-                <w:color w:val="auto"/>
-                <w:sz w:val="20"/>
-                <w:szCs w:val="20"/>
-              </w:rPr>
-              <w:t xml:space="preserve"> Travel Insurance</w:t>
+                <w:i/>
+                <w:sz w:val="20"/>
+                <w:szCs w:val="20"/>
+              </w:rPr>
+              <w:t>/filtering/sorting</w:t>
+            </w:r>
+            <w:bookmarkStart w:id="0" w:name="_GoBack"/>
+            <w:bookmarkEnd w:id="0"/>
+            <w:r>
+              <w:t xml:space="preserve"> </w:t>
             </w:r>
             <w:r>
               <w:rPr>
-                <w:rFonts w:asciiTheme="minorHAnsi" w:hAnsiTheme="minorHAnsi" w:cstheme="minorBidi"/>
-                <w:i/>
-                <w:color w:val="auto"/>
-                <w:sz w:val="20"/>
-                <w:szCs w:val="20"/>
-              </w:rPr>
-              <w:t xml:space="preserve"> is functional</w:t>
+                <w:i/>
+                <w:sz w:val="20"/>
+                <w:szCs w:val="20"/>
+              </w:rPr>
+              <w:t>Travel Insurance</w:t>
             </w:r>
-          </w:p>
-          <w:p>
-            <w:pPr>
-              <w:spacing w:after="160" w:line="259" w:lineRule="auto"/>
-              <w:rPr>
-                <w:i/>
-                <w:sz w:val="20"/>
-                <w:szCs w:val="20"/>
-              </w:rPr>
-            </w:pPr>
+            <w:r>
+              <w:rPr>
+                <w:i/>
+                <w:sz w:val="20"/>
+                <w:szCs w:val="20"/>
+              </w:rPr>
+              <w:t xml:space="preserve"> functionality</w:t>
+            </w:r>
           </w:p>
         </w:tc>
         <w:tc>
@@ -473,160 +424,6 @@
               </w:rPr>
               <w:t>In Scope</w:t>
             </w:r>
-          </w:p>
-        </w:tc>
-      </w:tr>
-      <w:tr>
-        <w:trPr>
-          <w:trHeight w:val="241"/>
-        </w:trPr>
-        <w:tc>
-          <w:tcPr>
-            <w:tcW w:w="551" w:type="dxa"/>
-          </w:tcPr>
-          <w:p>
-            <w:pPr>
-              <w:spacing w:after="160" w:line="259" w:lineRule="auto"/>
-              <w:rPr>
-                <w:i/>
-                <w:sz w:val="20"/>
-                <w:szCs w:val="20"/>
-              </w:rPr>
-            </w:pPr>
-            <w:r>
-              <w:rPr>
-                <w:i/>
-                <w:sz w:val="20"/>
-                <w:szCs w:val="20"/>
-              </w:rPr>
-              <w:t>2</w:t>
-            </w:r>
-          </w:p>
-        </w:tc>
-        <w:tc>
-          <w:tcPr>
-            <w:tcW w:w="5654" w:type="dxa"/>
-          </w:tcPr>
-          <w:p>
-            <w:pPr>
-              <w:pStyle w:val="Default"/>
-              <w:rPr>
-                <w:rFonts w:asciiTheme="minorHAnsi" w:hAnsiTheme="minorHAnsi" w:cstheme="minorBidi"/>
-                <w:i/>
-                <w:color w:val="auto"/>
-                <w:sz w:val="20"/>
-                <w:szCs w:val="20"/>
-              </w:rPr>
-            </w:pPr>
-            <w:r>
-              <w:rPr>
-                <w:rFonts w:asciiTheme="minorHAnsi" w:hAnsiTheme="minorHAnsi" w:cstheme="minorBidi"/>
-                <w:i/>
-                <w:color w:val="auto"/>
-                <w:sz w:val="20"/>
-                <w:szCs w:val="20"/>
-              </w:rPr>
-              <w:t>Verify at least 3 cards are being displayed when searching Travel Insurance</w:t>
-            </w:r>
-          </w:p>
-          <w:p>
-            <w:pPr>
-              <w:spacing w:after="160" w:line="259" w:lineRule="auto"/>
-              <w:rPr>
-                <w:i/>
-                <w:sz w:val="20"/>
-                <w:szCs w:val="20"/>
-              </w:rPr>
-            </w:pPr>
-          </w:p>
-        </w:tc>
-        <w:tc>
-          <w:tcPr>
-            <w:tcW w:w="1390" w:type="dxa"/>
-          </w:tcPr>
-          <w:p>
-            <w:pPr>
-              <w:spacing w:after="160" w:line="259" w:lineRule="auto"/>
-              <w:rPr>
-                <w:i/>
-                <w:sz w:val="20"/>
-                <w:szCs w:val="20"/>
-              </w:rPr>
-            </w:pPr>
-            <w:r>
-              <w:rPr>
-                <w:i/>
-                <w:sz w:val="20"/>
-                <w:szCs w:val="20"/>
-              </w:rPr>
-              <w:t>In Scope</w:t>
-            </w:r>
-          </w:p>
-        </w:tc>
-      </w:tr>
-      <w:tr>
-        <w:trPr>
-          <w:trHeight w:val="241"/>
-        </w:trPr>
-        <w:tc>
-          <w:tcPr>
-            <w:tcW w:w="551" w:type="dxa"/>
-          </w:tcPr>
-          <w:p>
-            <w:pPr>
-              <w:spacing w:after="160" w:line="259" w:lineRule="auto"/>
-              <w:rPr>
-                <w:i/>
-                <w:sz w:val="20"/>
-                <w:szCs w:val="20"/>
-              </w:rPr>
-            </w:pPr>
-            <w:r>
-              <w:rPr>
-                <w:i/>
-                <w:sz w:val="20"/>
-                <w:szCs w:val="20"/>
-              </w:rPr>
-              <w:t>3</w:t>
-            </w:r>
-          </w:p>
-        </w:tc>
-        <w:tc>
-          <w:tcPr>
-            <w:tcW w:w="5654" w:type="dxa"/>
-          </w:tcPr>
-          <w:p>
-            <w:pPr>
-              <w:spacing w:after="160" w:line="259" w:lineRule="auto"/>
-              <w:rPr>
-                <w:i/>
-                <w:sz w:val="20"/>
-                <w:szCs w:val="20"/>
-              </w:rPr>
-            </w:pPr>
-            <w:r>
-              <w:rPr>
-                <w:i/>
-                <w:sz w:val="20"/>
-                <w:szCs w:val="20"/>
-              </w:rPr>
-              <w:t>Verify the left side menu categories on search result page are functional</w:t>
-            </w:r>
-          </w:p>
-        </w:tc>
-        <w:tc>
-          <w:tcPr>
-            <w:tcW w:w="1390" w:type="dxa"/>
-          </w:tcPr>
-          <w:p>
-            <w:pPr>
-              <w:spacing w:after="160" w:line="259" w:lineRule="auto"/>
-              <w:rPr>
-                <w:i/>
-                <w:sz w:val="20"/>
-                <w:szCs w:val="20"/>
-              </w:rPr>
-            </w:pPr>
           </w:p>
         </w:tc>
       </w:tr>
@@ -840,6 +637,30 @@
               </w:rPr>
               <w:t>Verify the left side menu categories on search result page are functional</w:t>
             </w:r>
+            <w:r>
+              <w:rPr>
+                <w:i/>
+                <w:sz w:val="20"/>
+                <w:szCs w:val="20"/>
+              </w:rPr>
+              <w:t xml:space="preserve"> (</w:t>
+            </w:r>
+            <w:r>
+              <w:rPr>
+                <w:i/>
+                <w:sz w:val="20"/>
+                <w:szCs w:val="20"/>
+              </w:rPr>
+              <w:t>test at least 1 option per option (Filter, Sort, Details) changing at least 1 radio button, 1 range selector, 1 check box, 1 dropdown, 1 calendar picker</w:t>
+            </w:r>
+            <w:r>
+              <w:rPr>
+                <w:i/>
+                <w:sz w:val="20"/>
+                <w:szCs w:val="20"/>
+              </w:rPr>
+              <w:t>)</w:t>
+            </w:r>
           </w:p>
         </w:tc>
       </w:tr>
@@ -912,7 +733,64 @@
                 <w:sz w:val="20"/>
                 <w:szCs w:val="20"/>
               </w:rPr>
-              <w:t>- Make sure at least 3 cards are being displayed</w:t>
+              <w:t>-</w:t>
+            </w:r>
+            <w:r>
+              <w:rPr>
+                <w:i/>
+                <w:sz w:val="20"/>
+                <w:szCs w:val="20"/>
+              </w:rPr>
+              <w:t xml:space="preserve"> Make sure </w:t>
+            </w:r>
+            <w:r>
+              <w:rPr>
+                <w:i/>
+                <w:sz w:val="20"/>
+                <w:szCs w:val="20"/>
+              </w:rPr>
+              <w:t>search Travel Insurance is functional</w:t>
+            </w:r>
+            <w:r>
+              <w:rPr>
+                <w:i/>
+                <w:sz w:val="20"/>
+                <w:szCs w:val="20"/>
+              </w:rPr>
+              <w:t xml:space="preserve"> </w:t>
+            </w:r>
+            <w:r>
+              <w:rPr>
+                <w:i/>
+                <w:sz w:val="20"/>
+                <w:szCs w:val="20"/>
+              </w:rPr>
+              <w:t xml:space="preserve"> </w:t>
+            </w:r>
+          </w:p>
+          <w:p>
+            <w:pPr>
+              <w:rPr>
+                <w:i/>
+                <w:sz w:val="20"/>
+                <w:szCs w:val="20"/>
+              </w:rPr>
+            </w:pPr>
+            <w:r>
+              <w:rPr>
+                <w:i/>
+                <w:sz w:val="20"/>
+                <w:szCs w:val="20"/>
+              </w:rPr>
+              <w:t xml:space="preserve">- </w:t>
+            </w:r>
+            <w:r>
+              <w:rPr>
+                <w:i/>
+                <w:sz w:val="20"/>
+                <w:szCs w:val="20"/>
+              </w:rPr>
+              <w:t>Make sure at least 3 cards are being displayed</w:t>
             </w:r>
           </w:p>
           <w:p>
@@ -1789,8 +1667,6 @@
                 <w:szCs w:val="20"/>
               </w:rPr>
             </w:pPr>
-            <w:bookmarkStart w:id="0" w:name="_GoBack"/>
-            <w:bookmarkEnd w:id="0"/>
             <w:r>
               <w:rPr>
                 <w:b/>
@@ -1814,7 +1690,6 @@
                 <w:szCs w:val="20"/>
               </w:rPr>
             </w:pPr>
-            <w:proofErr w:type="spellStart"/>
             <w:r>
               <w:rPr>
                 <w:i/>
@@ -1823,7 +1698,6 @@
               </w:rPr>
               <w:t>TestNG</w:t>
             </w:r>
-            <w:proofErr w:type="spellEnd"/>
           </w:p>
         </w:tc>
       </w:tr>
@@ -1864,7 +1738,6 @@
                 <w:szCs w:val="20"/>
               </w:rPr>
             </w:pPr>
-            <w:proofErr w:type="spellStart"/>
             <w:r>
               <w:rPr>
                 <w:i/>
@@ -1873,7 +1746,6 @@
               </w:rPr>
               <w:t>Chome</w:t>
             </w:r>
-            <w:proofErr w:type="spellEnd"/>
           </w:p>
         </w:tc>
       </w:tr>
@@ -2459,7 +2331,6 @@
           <w:sz w:val="20"/>
           <w:szCs w:val="20"/>
         </w:rPr>
-        <w:lastRenderedPageBreak/>
         <w:t>The deliverables of the test activities as defined in this Test Plan are outlined in the table below.</w:t>
       </w:r>
     </w:p>
@@ -2594,6 +2465,7 @@
                 <w:sz w:val="20"/>
                 <w:szCs w:val="20"/>
               </w:rPr>
+              <w:lastRenderedPageBreak/>
               <w:t>Test Plan</w:t>
             </w:r>
           </w:p>
@@ -7034,6 +6906,7 @@
   <w:style w:type="character" w:default="1" w:styleId="DefaultParagraphFont">
     <w:name w:val="Default Paragraph Font"/>
     <w:uiPriority w:val="1"/>
+    <w:semiHidden/>
     <w:unhideWhenUsed/>
   </w:style>
   <w:style w:type="table" w:default="1" w:styleId="TableNormal">
@@ -7418,7 +7291,7 @@
 </file>
 
 <file path=customXml/itemProps1.xml><?xml version="1.0" encoding="utf-8"?>
-<ds:datastoreItem xmlns:ds="http://schemas.openxmlformats.org/officeDocument/2006/customXml" ds:itemID="{14E263E9-6AF5-412F-BCFF-FCC9AF7B3D3E}">
+<ds:datastoreItem xmlns:ds="http://schemas.openxmlformats.org/officeDocument/2006/customXml" ds:itemID="{7400C48E-EBCB-44FB-B82E-E3A328C191B7}">
   <ds:schemaRefs>
     <ds:schemaRef ds:uri="http://schemas.openxmlformats.org/officeDocument/2006/bibliography"/>
   </ds:schemaRefs>

</xml_diff>